<commit_message>
Some new specifications are added to the SRSQABankSoftware.docx
</commit_message>
<xml_diff>
--- a/SRSQABankSoftware.docx
+++ b/SRSQABankSoftware.docx
@@ -536,7 +536,17 @@
           <w:szCs w:val="36"/>
           <w:lang w:val="en-US"/>
         </w:rPr>
-        <w:t>Requirements Specifications</w:t>
+        <w:t>System</w:t>
+      </w:r>
+      <w:r>
+        <w:rPr>
+          <w:rFonts w:cs="DilleniaUPC"/>
+          <w:color w:val="000000" w:themeColor="text1"/>
+          <w:sz w:val="36"/>
+          <w:szCs w:val="36"/>
+          <w:lang w:val="en-US"/>
+        </w:rPr>
+        <w:t xml:space="preserve"> Specifications</w:t>
       </w:r>
       <w:r>
         <w:rPr>
@@ -1035,6 +1045,50 @@
           <w:lang w:val="en-US"/>
         </w:rPr>
         <w:t xml:space="preserve"> Beer Bank GUI is very innovative and fun. It show’s one of the biggest beer lovers. The GUI is very simple and elegant, like a bottle of cold Heineken. It contains two fields and one button.</w:t>
+      </w:r>
+      <w:r>
+        <w:rPr>
+          <w:rFonts w:ascii="DilleniaUPC" w:hAnsi="DilleniaUPC" w:cs="DilleniaUPC"/>
+          <w:color w:val="000000" w:themeColor="text1"/>
+          <w:sz w:val="44"/>
+          <w:szCs w:val="44"/>
+          <w:lang w:val="en-US"/>
+        </w:rPr>
+        <w:t xml:space="preserve"> It is in the “</w:t>
+      </w:r>
+      <w:proofErr w:type="spellStart"/>
+      <w:proofErr w:type="gramStart"/>
+      <w:r>
+        <w:rPr>
+          <w:rFonts w:ascii="DilleniaUPC" w:hAnsi="DilleniaUPC" w:cs="DilleniaUPC"/>
+          <w:color w:val="000000" w:themeColor="text1"/>
+          <w:sz w:val="44"/>
+          <w:szCs w:val="44"/>
+          <w:lang w:val="en-US"/>
+        </w:rPr>
+        <w:t>MainMethod</w:t>
+      </w:r>
+      <w:proofErr w:type="spellEnd"/>
+      <w:r>
+        <w:rPr>
+          <w:rFonts w:ascii="DilleniaUPC" w:hAnsi="DilleniaUPC" w:cs="DilleniaUPC"/>
+          <w:color w:val="000000" w:themeColor="text1"/>
+          <w:sz w:val="44"/>
+          <w:szCs w:val="44"/>
+          <w:lang w:val="en-US"/>
+        </w:rPr>
+        <w:t>[</w:t>
+      </w:r>
+      <w:proofErr w:type="gramEnd"/>
+      <w:r>
+        <w:rPr>
+          <w:rFonts w:ascii="DilleniaUPC" w:hAnsi="DilleniaUPC" w:cs="DilleniaUPC"/>
+          <w:color w:val="000000" w:themeColor="text1"/>
+          <w:sz w:val="44"/>
+          <w:szCs w:val="44"/>
+          <w:lang w:val="en-US"/>
+        </w:rPr>
+        <w:t>design]”.</w:t>
       </w:r>
     </w:p>
     <w:p>
@@ -1345,7 +1399,7 @@
           <w:u w:val="single"/>
           <w:lang w:val="en-US"/>
         </w:rPr>
-        <w:t>Req</w:t>
+        <w:t xml:space="preserve">System </w:t>
       </w:r>
       <w:r>
         <w:rPr>
@@ -1356,40 +1410,248 @@
           <w:u w:val="single"/>
           <w:lang w:val="en-US"/>
         </w:rPr>
-        <w:t>u</w:t>
-      </w:r>
-      <w:r>
-        <w:rPr>
-          <w:rFonts w:cs="DilleniaUPC"/>
-          <w:color w:val="000000" w:themeColor="text1"/>
-          <w:sz w:val="48"/>
-          <w:szCs w:val="48"/>
+        <w:t>specification</w:t>
+      </w:r>
+    </w:p>
+    <w:p>
+      <w:pPr>
+        <w:spacing w:after="0" w:line="240" w:lineRule="auto"/>
+        <w:rPr>
+          <w:rFonts w:ascii="DilleniaUPC" w:hAnsi="DilleniaUPC" w:cs="DilleniaUPC"/>
+          <w:color w:val="000000" w:themeColor="text1"/>
+          <w:sz w:val="44"/>
+          <w:szCs w:val="44"/>
+          <w:lang w:val="en-US"/>
+        </w:rPr>
+      </w:pPr>
+      <w:r>
+        <w:rPr>
+          <w:rFonts w:ascii="DilleniaUPC" w:hAnsi="DilleniaUPC" w:cs="DilleniaUPC"/>
+          <w:color w:val="000000" w:themeColor="text1"/>
+          <w:sz w:val="44"/>
+          <w:szCs w:val="44"/>
+          <w:lang w:val="en-US"/>
+        </w:rPr>
+        <w:t xml:space="preserve">The section specifies the </w:t>
+      </w:r>
+      <w:r>
+        <w:rPr>
+          <w:rFonts w:ascii="DilleniaUPC" w:hAnsi="DilleniaUPC" w:cs="DilleniaUPC"/>
+          <w:color w:val="000000" w:themeColor="text1"/>
+          <w:sz w:val="44"/>
+          <w:szCs w:val="44"/>
+          <w:lang w:val="en-US"/>
+        </w:rPr>
+        <w:t>specifications</w:t>
+      </w:r>
+      <w:r>
+        <w:rPr>
+          <w:rFonts w:ascii="DilleniaUPC" w:hAnsi="DilleniaUPC" w:cs="DilleniaUPC"/>
+          <w:color w:val="000000" w:themeColor="text1"/>
+          <w:sz w:val="44"/>
+          <w:szCs w:val="44"/>
+          <w:lang w:val="en-US"/>
+        </w:rPr>
+        <w:t xml:space="preserve"> </w:t>
+      </w:r>
+      <w:r>
+        <w:rPr>
+          <w:rFonts w:ascii="DilleniaUPC" w:hAnsi="DilleniaUPC" w:cs="DilleniaUPC"/>
+          <w:color w:val="000000" w:themeColor="text1"/>
+          <w:sz w:val="44"/>
+          <w:szCs w:val="44"/>
+          <w:lang w:val="en-US"/>
+        </w:rPr>
+        <w:t>of</w:t>
+      </w:r>
+      <w:r>
+        <w:rPr>
+          <w:rFonts w:ascii="DilleniaUPC" w:hAnsi="DilleniaUPC" w:cs="DilleniaUPC"/>
+          <w:color w:val="000000" w:themeColor="text1"/>
+          <w:sz w:val="44"/>
+          <w:szCs w:val="44"/>
+          <w:lang w:val="en-US"/>
+        </w:rPr>
+        <w:t xml:space="preserve"> The </w:t>
+      </w:r>
+      <w:proofErr w:type="spellStart"/>
+      <w:r>
+        <w:rPr>
+          <w:rFonts w:ascii="DilleniaUPC" w:hAnsi="DilleniaUPC" w:cs="DilleniaUPC"/>
+          <w:color w:val="000000" w:themeColor="text1"/>
+          <w:sz w:val="44"/>
+          <w:szCs w:val="44"/>
+          <w:lang w:val="en-US"/>
+        </w:rPr>
+        <w:t>Nakov’s</w:t>
+      </w:r>
+      <w:proofErr w:type="spellEnd"/>
+      <w:r>
+        <w:rPr>
+          <w:rFonts w:ascii="DilleniaUPC" w:hAnsi="DilleniaUPC" w:cs="DilleniaUPC"/>
+          <w:color w:val="000000" w:themeColor="text1"/>
+          <w:sz w:val="44"/>
+          <w:szCs w:val="44"/>
+          <w:lang w:val="en-US"/>
+        </w:rPr>
+        <w:t xml:space="preserve"> Beer Bank software</w:t>
+      </w:r>
+      <w:r>
+        <w:rPr>
+          <w:rFonts w:ascii="DilleniaUPC" w:hAnsi="DilleniaUPC" w:cs="DilleniaUPC"/>
+          <w:color w:val="000000" w:themeColor="text1"/>
+          <w:sz w:val="44"/>
+          <w:szCs w:val="44"/>
+          <w:lang w:val="en-US"/>
+        </w:rPr>
+        <w:t xml:space="preserve">. Information about </w:t>
+      </w:r>
+      <w:r>
+        <w:rPr>
+          <w:rFonts w:ascii="DilleniaUPC" w:hAnsi="DilleniaUPC" w:cs="DilleniaUPC"/>
+          <w:color w:val="000000" w:themeColor="text1"/>
+          <w:sz w:val="44"/>
+          <w:szCs w:val="44"/>
+          <w:lang w:val="en-US"/>
+        </w:rPr>
+        <w:t>what IDE is used, about the classes and the methods in the system.</w:t>
+      </w:r>
+    </w:p>
+    <w:p>
+      <w:pPr>
+        <w:spacing w:after="0" w:line="240" w:lineRule="auto"/>
+        <w:rPr>
+          <w:rFonts w:ascii="DilleniaUPC" w:hAnsi="DilleniaUPC" w:cs="DilleniaUPC"/>
+          <w:color w:val="000000" w:themeColor="text1"/>
+          <w:sz w:val="44"/>
+          <w:szCs w:val="44"/>
+          <w:lang w:val="en-US"/>
+        </w:rPr>
+      </w:pPr>
+    </w:p>
+    <w:p>
+      <w:pPr>
+        <w:spacing w:after="0" w:line="240" w:lineRule="auto"/>
+        <w:rPr>
+          <w:rFonts w:ascii="DilleniaUPC" w:hAnsi="DilleniaUPC" w:cs="DilleniaUPC"/>
+          <w:color w:val="000000" w:themeColor="text1"/>
+          <w:sz w:val="56"/>
+          <w:szCs w:val="56"/>
           <w:u w:val="single"/>
           <w:lang w:val="en-US"/>
         </w:rPr>
-        <w:t>irement specification</w:t>
-      </w:r>
-    </w:p>
-    <w:p>
-      <w:pPr>
-        <w:spacing w:after="0" w:line="240" w:lineRule="auto"/>
-        <w:rPr>
-          <w:rFonts w:ascii="DilleniaUPC" w:hAnsi="DilleniaUPC" w:cs="DilleniaUPC"/>
-          <w:color w:val="000000" w:themeColor="text1"/>
-          <w:sz w:val="44"/>
-          <w:szCs w:val="44"/>
-          <w:lang w:val="en-US"/>
-        </w:rPr>
-      </w:pPr>
-      <w:r>
-        <w:rPr>
-          <w:rFonts w:ascii="DilleniaUPC" w:hAnsi="DilleniaUPC" w:cs="DilleniaUPC"/>
-          <w:color w:val="000000" w:themeColor="text1"/>
-          <w:sz w:val="44"/>
-          <w:szCs w:val="44"/>
-          <w:lang w:val="en-US"/>
-        </w:rPr>
-        <w:t xml:space="preserve">The section specifies the requirements for The </w:t>
+      </w:pPr>
+      <w:r>
+        <w:rPr>
+          <w:rFonts w:ascii="DilleniaUPC" w:hAnsi="DilleniaUPC" w:cs="DilleniaUPC"/>
+          <w:color w:val="000000" w:themeColor="text1"/>
+          <w:sz w:val="56"/>
+          <w:szCs w:val="56"/>
+          <w:lang w:val="en-US"/>
+        </w:rPr>
+        <w:t xml:space="preserve">3.1 </w:t>
+      </w:r>
+      <w:r>
+        <w:rPr>
+          <w:rFonts w:ascii="DilleniaUPC" w:hAnsi="DilleniaUPC" w:cs="DilleniaUPC"/>
+          <w:color w:val="000000" w:themeColor="text1"/>
+          <w:sz w:val="56"/>
+          <w:szCs w:val="56"/>
+          <w:u w:val="single"/>
+          <w:lang w:val="en-US"/>
+        </w:rPr>
+        <w:t>IDE used for the project</w:t>
+      </w:r>
+    </w:p>
+    <w:p>
+      <w:pPr>
+        <w:spacing w:after="0" w:line="240" w:lineRule="auto"/>
+        <w:rPr>
+          <w:rFonts w:ascii="DilleniaUPC" w:hAnsi="DilleniaUPC" w:cs="DilleniaUPC"/>
+          <w:color w:val="000000" w:themeColor="text1"/>
+          <w:sz w:val="44"/>
+          <w:szCs w:val="44"/>
+          <w:lang w:val="en-US"/>
+        </w:rPr>
+      </w:pPr>
+      <w:r>
+        <w:rPr>
+          <w:rFonts w:ascii="DilleniaUPC" w:hAnsi="DilleniaUPC" w:cs="DilleniaUPC"/>
+          <w:color w:val="000000" w:themeColor="text1"/>
+          <w:sz w:val="44"/>
+          <w:szCs w:val="44"/>
+          <w:lang w:val="en-US"/>
+        </w:rPr>
+        <w:lastRenderedPageBreak/>
+        <w:t>The software code is written in Microsoft Visual Studio. It’s used Windows Form Application and Console Application.</w:t>
+      </w:r>
+    </w:p>
+    <w:p>
+      <w:pPr>
+        <w:spacing w:after="0" w:line="240" w:lineRule="auto"/>
+        <w:rPr>
+          <w:rFonts w:ascii="DilleniaUPC" w:hAnsi="DilleniaUPC" w:cs="DilleniaUPC"/>
+          <w:color w:val="000000" w:themeColor="text1"/>
+          <w:sz w:val="44"/>
+          <w:szCs w:val="44"/>
+          <w:lang w:val="en-US"/>
+        </w:rPr>
+      </w:pPr>
+    </w:p>
+    <w:p>
+      <w:pPr>
+        <w:spacing w:after="0" w:line="240" w:lineRule="auto"/>
+        <w:rPr>
+          <w:rFonts w:ascii="DilleniaUPC" w:hAnsi="DilleniaUPC" w:cs="DilleniaUPC"/>
+          <w:color w:val="000000" w:themeColor="text1"/>
+          <w:sz w:val="56"/>
+          <w:szCs w:val="56"/>
+          <w:u w:val="single"/>
+          <w:lang w:val="en-US"/>
+        </w:rPr>
+      </w:pPr>
+      <w:r>
+        <w:rPr>
+          <w:rFonts w:ascii="DilleniaUPC" w:hAnsi="DilleniaUPC" w:cs="DilleniaUPC"/>
+          <w:color w:val="000000" w:themeColor="text1"/>
+          <w:sz w:val="56"/>
+          <w:szCs w:val="56"/>
+          <w:lang w:val="en-US"/>
+        </w:rPr>
+        <w:t xml:space="preserve">3.2 </w:t>
+      </w:r>
+      <w:r>
+        <w:rPr>
+          <w:rFonts w:ascii="DilleniaUPC" w:hAnsi="DilleniaUPC" w:cs="DilleniaUPC"/>
+          <w:color w:val="000000" w:themeColor="text1"/>
+          <w:sz w:val="56"/>
+          <w:szCs w:val="56"/>
+          <w:u w:val="single"/>
+          <w:lang w:val="en-US"/>
+        </w:rPr>
+        <w:t>Clients data</w:t>
+      </w:r>
+    </w:p>
+    <w:p>
+      <w:pPr>
+        <w:spacing w:after="0" w:line="240" w:lineRule="auto"/>
+        <w:rPr>
+          <w:rFonts w:ascii="DilleniaUPC" w:hAnsi="DilleniaUPC" w:cs="DilleniaUPC"/>
+          <w:color w:val="000000" w:themeColor="text1"/>
+          <w:sz w:val="44"/>
+          <w:szCs w:val="44"/>
+          <w:lang w:val="en-US"/>
+        </w:rPr>
+      </w:pPr>
+      <w:r>
+        <w:rPr>
+          <w:rFonts w:ascii="DilleniaUPC" w:hAnsi="DilleniaUPC" w:cs="DilleniaUPC"/>
+          <w:color w:val="000000" w:themeColor="text1"/>
+          <w:sz w:val="44"/>
+          <w:szCs w:val="44"/>
+          <w:lang w:val="en-US"/>
+        </w:rPr>
+        <w:t xml:space="preserve">The client’s data is in the folder “models” where we have a ClientsData.txt file and “class </w:t>
       </w:r>
       <w:proofErr w:type="spellStart"/>
       <w:r>
@@ -1400,7 +1662,7 @@
           <w:szCs w:val="44"/>
           <w:lang w:val="en-US"/>
         </w:rPr>
-        <w:t>Nakov’s</w:t>
+        <w:t>Client.cs</w:t>
       </w:r>
       <w:proofErr w:type="spellEnd"/>
       <w:r>
@@ -1411,73 +1673,501 @@
           <w:szCs w:val="44"/>
           <w:lang w:val="en-US"/>
         </w:rPr>
-        <w:t xml:space="preserve"> Beer Bank</w:t>
-      </w:r>
-      <w:r>
-        <w:rPr>
-          <w:rFonts w:ascii="DilleniaUPC" w:hAnsi="DilleniaUPC" w:cs="DilleniaUPC"/>
-          <w:color w:val="000000" w:themeColor="text1"/>
-          <w:sz w:val="44"/>
-          <w:szCs w:val="44"/>
-          <w:lang w:val="en-US"/>
-        </w:rPr>
-        <w:t xml:space="preserve"> software</w:t>
-      </w:r>
-      <w:r>
-        <w:rPr>
-          <w:rFonts w:ascii="DilleniaUPC" w:hAnsi="DilleniaUPC" w:cs="DilleniaUPC"/>
-          <w:color w:val="000000" w:themeColor="text1"/>
-          <w:sz w:val="44"/>
-          <w:szCs w:val="44"/>
-          <w:lang w:val="en-US"/>
-        </w:rPr>
-        <w:t>.</w:t>
-      </w:r>
-    </w:p>
-    <w:p>
-      <w:pPr>
-        <w:spacing w:after="0" w:line="240" w:lineRule="auto"/>
-        <w:rPr>
-          <w:rFonts w:cs="DilleniaUPC"/>
-          <w:color w:val="000000" w:themeColor="text1"/>
-          <w:sz w:val="44"/>
-          <w:szCs w:val="44"/>
-        </w:rPr>
-      </w:pPr>
-      <w:r>
-        <w:rPr>
-          <w:rFonts w:ascii="DilleniaUPC" w:hAnsi="DilleniaUPC" w:cs="DilleniaUPC"/>
-          <w:color w:val="000000" w:themeColor="text1"/>
-          <w:sz w:val="44"/>
-          <w:szCs w:val="44"/>
-          <w:lang w:val="en-US"/>
-        </w:rPr>
-        <w:t>3.1</w:t>
-      </w:r>
-      <w:r>
-        <w:rPr>
-          <w:rFonts w:ascii="DilleniaUPC" w:hAnsi="DilleniaUPC" w:cs="DilleniaUPC"/>
-          <w:color w:val="000000" w:themeColor="text1"/>
-          <w:sz w:val="44"/>
-          <w:szCs w:val="44"/>
-          <w:lang w:val="en-US"/>
-        </w:rPr>
-        <w:t xml:space="preserve"> </w:t>
+        <w:t>”.</w:t>
+      </w:r>
+    </w:p>
+    <w:p>
+      <w:pPr>
+        <w:spacing w:after="0" w:line="240" w:lineRule="auto"/>
+        <w:rPr>
+          <w:rFonts w:ascii="DilleniaUPC" w:hAnsi="DilleniaUPC" w:cs="DilleniaUPC"/>
+          <w:color w:val="000000" w:themeColor="text1"/>
+          <w:sz w:val="44"/>
+          <w:szCs w:val="44"/>
+          <w:lang w:val="en-US"/>
+        </w:rPr>
+      </w:pPr>
+    </w:p>
+    <w:p>
+      <w:pPr>
+        <w:spacing w:after="0" w:line="240" w:lineRule="auto"/>
+        <w:rPr>
+          <w:rFonts w:ascii="DilleniaUPC" w:hAnsi="DilleniaUPC" w:cs="DilleniaUPC"/>
+          <w:color w:val="000000" w:themeColor="text1"/>
+          <w:sz w:val="56"/>
+          <w:szCs w:val="56"/>
+          <w:u w:val="single"/>
+          <w:lang w:val="en-US"/>
+        </w:rPr>
+      </w:pPr>
+      <w:r>
+        <w:rPr>
+          <w:rFonts w:ascii="DilleniaUPC" w:hAnsi="DilleniaUPC" w:cs="DilleniaUPC"/>
+          <w:color w:val="000000" w:themeColor="text1"/>
+          <w:sz w:val="56"/>
+          <w:szCs w:val="56"/>
+          <w:lang w:val="en-US"/>
+        </w:rPr>
+        <w:t xml:space="preserve">3.2.1 </w:t>
+      </w:r>
+      <w:r>
+        <w:rPr>
+          <w:rFonts w:ascii="DilleniaUPC" w:hAnsi="DilleniaUPC" w:cs="DilleniaUPC"/>
+          <w:color w:val="000000" w:themeColor="text1"/>
+          <w:sz w:val="56"/>
+          <w:szCs w:val="56"/>
+          <w:lang w:val="en-US"/>
+        </w:rPr>
+        <w:t>“</w:t>
+      </w:r>
+      <w:r>
+        <w:rPr>
+          <w:rFonts w:ascii="DilleniaUPC" w:hAnsi="DilleniaUPC" w:cs="DilleniaUPC"/>
+          <w:color w:val="000000" w:themeColor="text1"/>
+          <w:sz w:val="56"/>
+          <w:szCs w:val="56"/>
+          <w:u w:val="single"/>
+          <w:lang w:val="en-US"/>
+        </w:rPr>
+        <w:t>ClientsData.txt</w:t>
+      </w:r>
+      <w:r>
+        <w:rPr>
+          <w:rFonts w:ascii="DilleniaUPC" w:hAnsi="DilleniaUPC" w:cs="DilleniaUPC"/>
+          <w:color w:val="000000" w:themeColor="text1"/>
+          <w:sz w:val="56"/>
+          <w:szCs w:val="56"/>
+          <w:u w:val="single"/>
+          <w:lang w:val="en-US"/>
+        </w:rPr>
+        <w:t>”</w:t>
+      </w:r>
+    </w:p>
+    <w:p>
+      <w:pPr>
+        <w:spacing w:after="0" w:line="240" w:lineRule="auto"/>
+        <w:rPr>
+          <w:rFonts w:ascii="DilleniaUPC" w:hAnsi="DilleniaUPC" w:cs="DilleniaUPC"/>
+          <w:color w:val="000000" w:themeColor="text1"/>
+          <w:sz w:val="44"/>
+          <w:szCs w:val="44"/>
+          <w:lang w:val="en-US"/>
+        </w:rPr>
+      </w:pPr>
+      <w:r>
+        <w:rPr>
+          <w:rFonts w:ascii="DilleniaUPC" w:hAnsi="DilleniaUPC" w:cs="DilleniaUPC"/>
+          <w:color w:val="000000" w:themeColor="text1"/>
+          <w:sz w:val="44"/>
+          <w:szCs w:val="44"/>
+          <w:lang w:val="en-US"/>
+        </w:rPr>
+        <w:t>In the ClientsData.txt file is the place that the “class Form1” is accessing the information if the name’s that are entered are correct and they are in the data of the system.</w:t>
+      </w:r>
+    </w:p>
+    <w:p>
+      <w:pPr>
+        <w:spacing w:after="0" w:line="240" w:lineRule="auto"/>
+        <w:rPr>
+          <w:rFonts w:ascii="DilleniaUPC" w:hAnsi="DilleniaUPC" w:cs="DilleniaUPC"/>
+          <w:color w:val="000000" w:themeColor="text1"/>
+          <w:sz w:val="44"/>
+          <w:szCs w:val="44"/>
+          <w:lang w:val="en-US"/>
+        </w:rPr>
+      </w:pPr>
+    </w:p>
+    <w:p>
+      <w:pPr>
+        <w:spacing w:after="0" w:line="240" w:lineRule="auto"/>
+        <w:rPr>
+          <w:rFonts w:ascii="DilleniaUPC" w:hAnsi="DilleniaUPC" w:cs="DilleniaUPC"/>
+          <w:color w:val="000000" w:themeColor="text1"/>
+          <w:sz w:val="56"/>
+          <w:szCs w:val="56"/>
+          <w:lang w:val="en-US"/>
+        </w:rPr>
+      </w:pPr>
+      <w:r>
+        <w:rPr>
+          <w:rFonts w:ascii="DilleniaUPC" w:hAnsi="DilleniaUPC" w:cs="DilleniaUPC"/>
+          <w:color w:val="000000" w:themeColor="text1"/>
+          <w:sz w:val="56"/>
+          <w:szCs w:val="56"/>
+          <w:lang w:val="en-US"/>
+        </w:rPr>
+        <w:t xml:space="preserve">3.2.2 </w:t>
+      </w:r>
+      <w:r>
+        <w:rPr>
+          <w:rFonts w:ascii="DilleniaUPC" w:hAnsi="DilleniaUPC" w:cs="DilleniaUPC"/>
+          <w:color w:val="000000" w:themeColor="text1"/>
+          <w:sz w:val="56"/>
+          <w:szCs w:val="56"/>
+          <w:u w:val="single"/>
+          <w:lang w:val="en-US"/>
+        </w:rPr>
+        <w:t>“</w:t>
+      </w:r>
+      <w:proofErr w:type="spellStart"/>
+      <w:r>
+        <w:rPr>
+          <w:rFonts w:ascii="DilleniaUPC" w:hAnsi="DilleniaUPC" w:cs="DilleniaUPC"/>
+          <w:color w:val="000000" w:themeColor="text1"/>
+          <w:sz w:val="56"/>
+          <w:szCs w:val="56"/>
+          <w:u w:val="single"/>
+          <w:lang w:val="en-US"/>
+        </w:rPr>
+        <w:t>Client.cs</w:t>
+      </w:r>
+      <w:proofErr w:type="spellEnd"/>
+      <w:r>
+        <w:rPr>
+          <w:rFonts w:ascii="DilleniaUPC" w:hAnsi="DilleniaUPC" w:cs="DilleniaUPC"/>
+          <w:color w:val="000000" w:themeColor="text1"/>
+          <w:sz w:val="56"/>
+          <w:szCs w:val="56"/>
+          <w:lang w:val="en-US"/>
+        </w:rPr>
+        <w:t>”</w:t>
+      </w:r>
+    </w:p>
+    <w:p>
+      <w:pPr>
+        <w:spacing w:after="0" w:line="240" w:lineRule="auto"/>
+        <w:rPr>
+          <w:rFonts w:ascii="DilleniaUPC" w:hAnsi="DilleniaUPC" w:cs="DilleniaUPC"/>
+          <w:color w:val="000000" w:themeColor="text1"/>
+          <w:sz w:val="44"/>
+          <w:szCs w:val="44"/>
+          <w:lang w:val="en-US"/>
+        </w:rPr>
+      </w:pPr>
+      <w:r>
+        <w:rPr>
+          <w:rFonts w:ascii="DilleniaUPC" w:hAnsi="DilleniaUPC" w:cs="DilleniaUPC"/>
+          <w:color w:val="000000" w:themeColor="text1"/>
+          <w:sz w:val="44"/>
+          <w:szCs w:val="44"/>
+          <w:lang w:val="en-US"/>
+        </w:rPr>
+        <w:t xml:space="preserve">The “class </w:t>
+      </w:r>
+      <w:proofErr w:type="spellStart"/>
+      <w:r>
+        <w:rPr>
+          <w:rFonts w:ascii="DilleniaUPC" w:hAnsi="DilleniaUPC" w:cs="DilleniaUPC"/>
+          <w:color w:val="000000" w:themeColor="text1"/>
+          <w:sz w:val="44"/>
+          <w:szCs w:val="44"/>
+          <w:lang w:val="en-US"/>
+        </w:rPr>
+        <w:t>Client.cs</w:t>
+      </w:r>
+      <w:proofErr w:type="spellEnd"/>
+      <w:r>
+        <w:rPr>
+          <w:rFonts w:ascii="DilleniaUPC" w:hAnsi="DilleniaUPC" w:cs="DilleniaUPC"/>
+          <w:color w:val="000000" w:themeColor="text1"/>
+          <w:sz w:val="44"/>
+          <w:szCs w:val="44"/>
+          <w:lang w:val="en-US"/>
+        </w:rPr>
+        <w:t>” holds methods and constructors which are used to display the correct output of the client’s names.</w:t>
+      </w:r>
+    </w:p>
+    <w:p>
+      <w:pPr>
+        <w:spacing w:after="0" w:line="240" w:lineRule="auto"/>
+        <w:rPr>
+          <w:rFonts w:ascii="DilleniaUPC" w:hAnsi="DilleniaUPC" w:cs="DilleniaUPC"/>
+          <w:color w:val="000000" w:themeColor="text1"/>
+          <w:sz w:val="44"/>
+          <w:szCs w:val="44"/>
+          <w:lang w:val="en-US"/>
+        </w:rPr>
+      </w:pPr>
+    </w:p>
+    <w:p>
+      <w:pPr>
+        <w:spacing w:after="0" w:line="240" w:lineRule="auto"/>
+        <w:rPr>
+          <w:rFonts w:ascii="DilleniaUPC" w:hAnsi="DilleniaUPC" w:cs="DilleniaUPC"/>
+          <w:color w:val="000000" w:themeColor="text1"/>
+          <w:sz w:val="56"/>
+          <w:szCs w:val="56"/>
+          <w:lang w:val="en-US"/>
+        </w:rPr>
+      </w:pPr>
+      <w:r>
+        <w:rPr>
+          <w:rFonts w:ascii="DilleniaUPC" w:hAnsi="DilleniaUPC" w:cs="DilleniaUPC"/>
+          <w:color w:val="000000" w:themeColor="text1"/>
+          <w:sz w:val="56"/>
+          <w:szCs w:val="56"/>
+          <w:lang w:val="en-US"/>
+        </w:rPr>
+        <w:t>3.2.3</w:t>
       </w:r>
       <w:bookmarkStart w:id="0" w:name="_GoBack"/>
       <w:bookmarkEnd w:id="0"/>
-    </w:p>
-    <w:p>
-      <w:pPr>
-        <w:spacing w:after="0" w:line="240" w:lineRule="auto"/>
-        <w:rPr>
-          <w:rFonts w:ascii="DilleniaUPC" w:hAnsi="DilleniaUPC" w:cs="DilleniaUPC"/>
-          <w:color w:val="000000" w:themeColor="text1"/>
-          <w:sz w:val="44"/>
-          <w:szCs w:val="44"/>
-          <w:lang w:val="en-US"/>
-        </w:rPr>
-      </w:pPr>
+      <w:r>
+        <w:rPr>
+          <w:rFonts w:ascii="DilleniaUPC" w:hAnsi="DilleniaUPC" w:cs="DilleniaUPC"/>
+          <w:color w:val="000000" w:themeColor="text1"/>
+          <w:sz w:val="56"/>
+          <w:szCs w:val="56"/>
+          <w:lang w:val="en-US"/>
+        </w:rPr>
+        <w:t xml:space="preserve"> </w:t>
+      </w:r>
+      <w:r>
+        <w:rPr>
+          <w:rFonts w:ascii="DilleniaUPC" w:hAnsi="DilleniaUPC" w:cs="DilleniaUPC"/>
+          <w:color w:val="000000" w:themeColor="text1"/>
+          <w:sz w:val="56"/>
+          <w:szCs w:val="56"/>
+          <w:u w:val="single"/>
+          <w:lang w:val="en-US"/>
+        </w:rPr>
+        <w:t xml:space="preserve">“class </w:t>
+      </w:r>
+      <w:proofErr w:type="spellStart"/>
+      <w:r>
+        <w:rPr>
+          <w:rFonts w:ascii="DilleniaUPC" w:hAnsi="DilleniaUPC" w:cs="DilleniaUPC"/>
+          <w:color w:val="000000" w:themeColor="text1"/>
+          <w:sz w:val="56"/>
+          <w:szCs w:val="56"/>
+          <w:u w:val="single"/>
+          <w:lang w:val="en-US"/>
+        </w:rPr>
+        <w:t>MainMethod</w:t>
+      </w:r>
+      <w:proofErr w:type="spellEnd"/>
+      <w:r>
+        <w:rPr>
+          <w:rFonts w:ascii="DilleniaUPC" w:hAnsi="DilleniaUPC" w:cs="DilleniaUPC"/>
+          <w:color w:val="000000" w:themeColor="text1"/>
+          <w:sz w:val="56"/>
+          <w:szCs w:val="56"/>
+          <w:lang w:val="en-US"/>
+        </w:rPr>
+        <w:t>”</w:t>
+      </w:r>
+    </w:p>
+    <w:p>
+      <w:pPr>
+        <w:spacing w:after="0" w:line="240" w:lineRule="auto"/>
+        <w:rPr>
+          <w:rFonts w:ascii="DilleniaUPC" w:hAnsi="DilleniaUPC" w:cs="DilleniaUPC"/>
+          <w:color w:val="000000" w:themeColor="text1"/>
+          <w:sz w:val="44"/>
+          <w:szCs w:val="44"/>
+          <w:lang w:val="en-US"/>
+        </w:rPr>
+      </w:pPr>
+      <w:r>
+        <w:rPr>
+          <w:rFonts w:ascii="DilleniaUPC" w:hAnsi="DilleniaUPC" w:cs="DilleniaUPC"/>
+          <w:color w:val="000000" w:themeColor="text1"/>
+          <w:sz w:val="44"/>
+          <w:szCs w:val="44"/>
+          <w:lang w:val="en-US"/>
+        </w:rPr>
+        <w:t>The “</w:t>
+      </w:r>
+      <w:proofErr w:type="spellStart"/>
+      <w:r>
+        <w:rPr>
+          <w:rFonts w:ascii="DilleniaUPC" w:hAnsi="DilleniaUPC" w:cs="DilleniaUPC"/>
+          <w:color w:val="000000" w:themeColor="text1"/>
+          <w:sz w:val="44"/>
+          <w:szCs w:val="44"/>
+          <w:lang w:val="en-US"/>
+        </w:rPr>
+        <w:t>MainMethod</w:t>
+      </w:r>
+      <w:proofErr w:type="spellEnd"/>
+      <w:r>
+        <w:rPr>
+          <w:rFonts w:ascii="DilleniaUPC" w:hAnsi="DilleniaUPC" w:cs="DilleniaUPC"/>
+          <w:color w:val="000000" w:themeColor="text1"/>
+          <w:sz w:val="44"/>
+          <w:szCs w:val="44"/>
+          <w:lang w:val="en-US"/>
+        </w:rPr>
+        <w:t>” is where all the other classes are inherited and used by the software to work correct</w:t>
+      </w:r>
+      <w:r>
+        <w:rPr>
+          <w:rFonts w:ascii="DilleniaUPC" w:hAnsi="DilleniaUPC" w:cs="DilleniaUPC"/>
+          <w:color w:val="000000" w:themeColor="text1"/>
+          <w:sz w:val="44"/>
+          <w:szCs w:val="44"/>
+          <w:lang w:val="en-US"/>
+        </w:rPr>
+        <w:t>ly</w:t>
+      </w:r>
+      <w:r>
+        <w:rPr>
+          <w:rFonts w:ascii="DilleniaUPC" w:hAnsi="DilleniaUPC" w:cs="DilleniaUPC"/>
+          <w:color w:val="000000" w:themeColor="text1"/>
+          <w:sz w:val="44"/>
+          <w:szCs w:val="44"/>
+          <w:lang w:val="en-US"/>
+        </w:rPr>
+        <w:t xml:space="preserve">. In this class the methods and constructors are used </w:t>
+      </w:r>
+      <w:r>
+        <w:rPr>
+          <w:rFonts w:ascii="DilleniaUPC" w:hAnsi="DilleniaUPC" w:cs="DilleniaUPC"/>
+          <w:color w:val="000000" w:themeColor="text1"/>
+          <w:sz w:val="44"/>
+          <w:szCs w:val="44"/>
+          <w:lang w:val="en-US"/>
+        </w:rPr>
+        <w:t>by</w:t>
+      </w:r>
+      <w:r>
+        <w:rPr>
+          <w:rFonts w:ascii="DilleniaUPC" w:hAnsi="DilleniaUPC" w:cs="DilleniaUPC"/>
+          <w:color w:val="000000" w:themeColor="text1"/>
+          <w:sz w:val="44"/>
+          <w:szCs w:val="44"/>
+          <w:lang w:val="en-US"/>
+        </w:rPr>
+        <w:t xml:space="preserve"> the “</w:t>
+      </w:r>
+      <w:proofErr w:type="spellStart"/>
+      <w:proofErr w:type="gramStart"/>
+      <w:r>
+        <w:rPr>
+          <w:rFonts w:ascii="DilleniaUPC" w:hAnsi="DilleniaUPC" w:cs="DilleniaUPC"/>
+          <w:color w:val="000000" w:themeColor="text1"/>
+          <w:sz w:val="44"/>
+          <w:szCs w:val="44"/>
+          <w:lang w:val="en-US"/>
+        </w:rPr>
+        <w:t>MainMethod</w:t>
+      </w:r>
+      <w:proofErr w:type="spellEnd"/>
+      <w:r>
+        <w:rPr>
+          <w:rFonts w:ascii="DilleniaUPC" w:hAnsi="DilleniaUPC" w:cs="DilleniaUPC"/>
+          <w:color w:val="000000" w:themeColor="text1"/>
+          <w:sz w:val="44"/>
+          <w:szCs w:val="44"/>
+          <w:lang w:val="en-US"/>
+        </w:rPr>
+        <w:t>[</w:t>
+      </w:r>
+      <w:proofErr w:type="gramEnd"/>
+      <w:r>
+        <w:rPr>
+          <w:rFonts w:ascii="DilleniaUPC" w:hAnsi="DilleniaUPC" w:cs="DilleniaUPC"/>
+          <w:color w:val="000000" w:themeColor="text1"/>
+          <w:sz w:val="44"/>
+          <w:szCs w:val="44"/>
+          <w:lang w:val="en-US"/>
+        </w:rPr>
+        <w:t>design]”</w:t>
+      </w:r>
+      <w:r>
+        <w:rPr>
+          <w:rFonts w:ascii="DilleniaUPC" w:hAnsi="DilleniaUPC" w:cs="DilleniaUPC"/>
+          <w:color w:val="000000" w:themeColor="text1"/>
+          <w:sz w:val="44"/>
+          <w:szCs w:val="44"/>
+          <w:lang w:val="en-US"/>
+        </w:rPr>
+        <w:t xml:space="preserve"> to work.</w:t>
+      </w:r>
+      <w:r>
+        <w:rPr>
+          <w:rFonts w:ascii="DilleniaUPC" w:hAnsi="DilleniaUPC" w:cs="DilleniaUPC"/>
+          <w:color w:val="000000" w:themeColor="text1"/>
+          <w:sz w:val="44"/>
+          <w:szCs w:val="44"/>
+          <w:lang w:val="en-US"/>
+        </w:rPr>
+        <w:t xml:space="preserve"> The method “</w:t>
+      </w:r>
+      <w:proofErr w:type="spellStart"/>
+      <w:r>
+        <w:rPr>
+          <w:rFonts w:ascii="DilleniaUPC" w:hAnsi="DilleniaUPC" w:cs="DilleniaUPC"/>
+          <w:color w:val="000000" w:themeColor="text1"/>
+          <w:sz w:val="44"/>
+          <w:szCs w:val="44"/>
+          <w:lang w:val="en-US"/>
+        </w:rPr>
+        <w:t>Btn_GetInfo_Click</w:t>
+      </w:r>
+      <w:proofErr w:type="spellEnd"/>
+      <w:r>
+        <w:rPr>
+          <w:rFonts w:ascii="DilleniaUPC" w:hAnsi="DilleniaUPC" w:cs="DilleniaUPC"/>
+          <w:color w:val="000000" w:themeColor="text1"/>
+          <w:sz w:val="44"/>
+          <w:szCs w:val="44"/>
+          <w:lang w:val="en-US"/>
+        </w:rPr>
+        <w:t xml:space="preserve">” is responsible for the </w:t>
+      </w:r>
+      <w:r>
+        <w:rPr>
+          <w:rFonts w:ascii="DilleniaUPC" w:hAnsi="DilleniaUPC" w:cs="DilleniaUPC"/>
+          <w:color w:val="000000" w:themeColor="text1"/>
+          <w:sz w:val="44"/>
+          <w:szCs w:val="44"/>
+          <w:lang w:val="en-US"/>
+        </w:rPr>
+        <w:t xml:space="preserve">actions of the </w:t>
+      </w:r>
+      <w:r>
+        <w:rPr>
+          <w:rFonts w:ascii="DilleniaUPC" w:hAnsi="DilleniaUPC" w:cs="DilleniaUPC"/>
+          <w:color w:val="000000" w:themeColor="text1"/>
+          <w:sz w:val="44"/>
+          <w:szCs w:val="44"/>
+          <w:lang w:val="en-US"/>
+        </w:rPr>
+        <w:t>button “Show user”</w:t>
+      </w:r>
+      <w:r>
+        <w:rPr>
+          <w:rFonts w:ascii="DilleniaUPC" w:hAnsi="DilleniaUPC" w:cs="DilleniaUPC"/>
+          <w:color w:val="000000" w:themeColor="text1"/>
+          <w:sz w:val="44"/>
+          <w:szCs w:val="44"/>
+          <w:lang w:val="en-US"/>
+        </w:rPr>
+        <w:t>. The method “</w:t>
+      </w:r>
+      <w:proofErr w:type="spellStart"/>
+      <w:r>
+        <w:rPr>
+          <w:rFonts w:ascii="DilleniaUPC" w:hAnsi="DilleniaUPC" w:cs="DilleniaUPC"/>
+          <w:color w:val="000000" w:themeColor="text1"/>
+          <w:sz w:val="44"/>
+          <w:szCs w:val="44"/>
+          <w:lang w:val="en-US"/>
+        </w:rPr>
+        <w:t>SeedData</w:t>
+      </w:r>
+      <w:proofErr w:type="spellEnd"/>
+      <w:r>
+        <w:rPr>
+          <w:rFonts w:ascii="DilleniaUPC" w:hAnsi="DilleniaUPC" w:cs="DilleniaUPC"/>
+          <w:color w:val="000000" w:themeColor="text1"/>
+          <w:sz w:val="44"/>
+          <w:szCs w:val="44"/>
+          <w:lang w:val="en-US"/>
+        </w:rPr>
+        <w:t xml:space="preserve">” is responsible for the correct input in the “First name” field and “Last name” field. </w:t>
+      </w:r>
     </w:p>
     <w:p>
       <w:pPr>

</xml_diff>